<commit_message>
Return comments in 'Notes 3.doc'
</commit_message>
<xml_diff>
--- a/Website Review Notes_3.docx
+++ b/Website Review Notes_3.docx
@@ -108,6 +108,7 @@
       </w:pPr>
       <w:r>
         <w:rPr>
+          <w:rFonts w:asciiTheme="minorHAnsi" w:cstheme="minorBidi" w:eastAsiaTheme="minorHAnsi" w:hAnsiTheme="minorHAnsi"/>
           <w:highlight w:val="darkGreen"/>
           <w:lang w:val="en-US"/>
         </w:rPr>
@@ -125,6 +126,8 @@
       </w:pPr>
       <w:r>
         <w:rPr>
+          <w:rFonts w:asciiTheme="minorHAnsi" w:cstheme="minorBidi" w:eastAsiaTheme="minorHAnsi" w:hAnsiTheme="minorHAnsi"/>
+          <w:highlight w:val="yellow"/>
           <w:lang w:val="en-US"/>
         </w:rPr>
         <w:t xml:space="preserve">A confirmation email will need to be sent from </w:t>
@@ -133,6 +136,8 @@
         <w:r>
           <w:rPr>
             <w:rStyle w:val="InternetLink"/>
+            <w:rFonts w:asciiTheme="minorHAnsi" w:cstheme="minorBidi" w:eastAsiaTheme="minorHAnsi" w:hAnsiTheme="minorHAnsi"/>
+            <w:highlight w:val="yellow"/>
             <w:lang w:val="en-US"/>
           </w:rPr>
           <w:t>register@mywealthanalyst.com</w:t>
@@ -140,6 +145,8 @@
       </w:hyperlink>
       <w:r>
         <w:rPr>
+          <w:rFonts w:asciiTheme="minorHAnsi" w:cstheme="minorBidi" w:eastAsiaTheme="minorHAnsi" w:hAnsiTheme="minorHAnsi"/>
+          <w:highlight w:val="yellow"/>
           <w:lang w:val="en-US"/>
         </w:rPr>
         <w:t xml:space="preserve"> to the new user with a link that confirms there registration and login.</w:t>
@@ -147,15 +154,36 @@
     </w:p>
     <w:p>
       <w:pPr>
-        <w:pStyle w:val="Normal"/>
-        <w:rPr>
-          <w:lang w:val="en-US"/>
-        </w:rPr>
-      </w:pPr>
-      <w:r>
-        <w:rPr>
-          <w:lang w:val="en-US"/>
-        </w:rPr>
+        <w:pStyle w:val="ListParagraph"/>
+        <w:numPr>
+          <w:ilvl w:val="0"/>
+          <w:numId w:val="0"/>
+        </w:numPr>
+        <w:ind w:left="1440" w:hanging="0"/>
+        <w:rPr>
+          <w:lang w:val="en-US"/>
+        </w:rPr>
+      </w:pPr>
+      <w:r>
+        <w:rPr>
+          <w:color w:val="CE181E"/>
+          <w:lang w:val="en-US"/>
+        </w:rPr>
+        <w:t>→</w:t>
+      </w:r>
+      <w:r>
+        <w:rPr>
+          <w:color w:val="CE181E"/>
+          <w:lang w:val="en-US"/>
+        </w:rPr>
+        <w:t xml:space="preserve"> </w:t>
+      </w:r>
+      <w:r>
+        <w:rPr>
+          <w:color w:val="CE181E"/>
+          <w:lang w:val="en-US"/>
+        </w:rPr>
+        <w:t>to-do: when the email account and cloud server is set up. it’s just easier that way rather...</w:t>
       </w:r>
     </w:p>
     <w:p>
@@ -185,6 +213,7 @@
       </w:pPr>
       <w:r>
         <w:rPr>
+          <w:highlight w:val="darkGreen"/>
           <w:lang w:val="en-US"/>
         </w:rPr>
         <w:t>Can we please add commas to the values e.g. $1</w:t>
@@ -192,12 +221,14 @@
       <w:r>
         <w:rPr>
           <w:color w:val="FF0000"/>
+          <w:highlight w:val="darkGreen"/>
           <w:lang w:val="en-US"/>
         </w:rPr>
         <w:t>,</w:t>
       </w:r>
       <w:r>
         <w:rPr>
+          <w:highlight w:val="darkGreen"/>
           <w:lang w:val="en-US"/>
         </w:rPr>
         <w:t>256.73 to make the values clearer.</w:t>
@@ -216,6 +247,7 @@
       </w:pPr>
       <w:r>
         <w:rPr>
+          <w:highlight w:val="darkGreen"/>
           <w:lang w:val="en-US"/>
         </w:rPr>
         <w:t>Can we pls include the plus500 affiliate link for oil.</w:t>
@@ -234,6 +266,8 @@
       </w:pPr>
       <w:r>
         <w:rPr>
+          <w:rFonts w:asciiTheme="minorHAnsi" w:cstheme="minorBidi" w:eastAsiaTheme="minorHAnsi" w:hAnsiTheme="minorHAnsi"/>
+          <w:highlight w:val="darkGreen"/>
           <w:lang w:val="en-US"/>
         </w:rPr>
         <w:t>All ordinaries will need to change when the USD / AUD button is selected</w:t>
@@ -247,14 +281,175 @@
           <w:numId w:val="1"/>
         </w:numPr>
         <w:rPr>
-          <w:lang w:val="en-US"/>
-        </w:rPr>
-      </w:pPr>
-      <w:r>
-        <w:rPr>
+          <w:rFonts w:asciiTheme="minorHAnsi" w:cstheme="minorBidi" w:eastAsiaTheme="minorHAnsi" w:hAnsiTheme="minorHAnsi"/>
+          <w:highlight w:val="yellow"/>
+        </w:rPr>
+      </w:pPr>
+      <w:r>
+        <w:rPr>
+          <w:rFonts w:asciiTheme="minorHAnsi" w:cstheme="minorBidi" w:eastAsiaTheme="minorHAnsi" w:hAnsiTheme="minorHAnsi"/>
+          <w:highlight w:val="yellow"/>
           <w:lang w:val="en-US"/>
         </w:rPr>
         <w:t>Do the affiliate links really work?  I assume I will need to setup an account with them in order to be paid?</w:t>
+      </w:r>
+    </w:p>
+    <w:p>
+      <w:pPr>
+        <w:pStyle w:val="ListParagraph"/>
+        <w:numPr>
+          <w:ilvl w:val="0"/>
+          <w:numId w:val="0"/>
+        </w:numPr>
+        <w:ind w:left="1440" w:hanging="0"/>
+        <w:rPr/>
+      </w:pPr>
+      <w:r>
+        <w:rPr>
+          <w:color w:val="CE181E"/>
+          <w:lang w:val="en-US"/>
+        </w:rPr>
+        <w:t>→</w:t>
+      </w:r>
+      <w:r>
+        <w:rPr>
+          <w:color w:val="CE181E"/>
+          <w:lang w:val="en-US"/>
+        </w:rPr>
+        <w:t xml:space="preserve"> </w:t>
+      </w:r>
+      <w:r>
+        <w:rPr>
+          <w:color w:val="CE181E"/>
+          <w:lang w:val="en-US"/>
+        </w:rPr>
+        <w:t xml:space="preserve">At the moment they are just links. For those websites, I’ll need you to set up an account and follow the instructions to get affiliate links for </w:t>
+      </w:r>
+      <w:r>
+        <w:rPr>
+          <w:color w:val="CE181E"/>
+          <w:lang w:val="en-US"/>
+        </w:rPr>
+        <w:t>the mywealthanalyst website</w:t>
+      </w:r>
+      <w:r>
+        <w:rPr>
+          <w:color w:val="CE181E"/>
+          <w:lang w:val="en-US"/>
+        </w:rPr>
+        <w:t xml:space="preserve">. (for example see </w:t>
+      </w:r>
+      <w:hyperlink r:id="rId3">
+        <w:r>
+          <w:rPr>
+            <w:rStyle w:val="InternetLink"/>
+            <w:color w:val="CE181E"/>
+            <w:lang w:val="en-US"/>
+          </w:rPr>
+          <w:t>https://www.coinbase.com/affiliates</w:t>
+        </w:r>
+      </w:hyperlink>
+      <w:r>
+        <w:rPr>
+          <w:color w:val="CE181E"/>
+          <w:lang w:val="en-US"/>
+        </w:rPr>
+        <w:t xml:space="preserve"> or </w:t>
+      </w:r>
+      <w:hyperlink r:id="rId4">
+        <w:r>
+          <w:rPr>
+            <w:rStyle w:val="InternetLink"/>
+            <w:color w:val="CE181E"/>
+            <w:lang w:val="en-US"/>
+          </w:rPr>
+          <w:t>https://www.500affiliates.com/Help/HelpPromote.aspx</w:t>
+        </w:r>
+      </w:hyperlink>
+      <w:hyperlink r:id="rId5">
+        <w:r>
+          <w:rPr>
+            <w:color w:val="CE181E"/>
+            <w:lang w:val="en-US"/>
+          </w:rPr>
+          <w:t>)</w:t>
+        </w:r>
+      </w:hyperlink>
+    </w:p>
+    <w:p>
+      <w:pPr>
+        <w:pStyle w:val="ListParagraph"/>
+        <w:numPr>
+          <w:ilvl w:val="0"/>
+          <w:numId w:val="0"/>
+        </w:numPr>
+        <w:ind w:left="1440" w:hanging="0"/>
+        <w:rPr/>
+      </w:pPr>
+      <w:r>
+        <w:rPr>
+          <w:color w:val="CE181E"/>
+          <w:lang w:val="en-US"/>
+        </w:rPr>
+        <w:t>→</w:t>
+      </w:r>
+      <w:r>
+        <w:rPr>
+          <w:color w:val="CE181E"/>
+          <w:lang w:val="en-US"/>
+        </w:rPr>
+        <w:t xml:space="preserve"> </w:t>
+      </w:r>
+      <w:r>
+        <w:rPr>
+          <w:color w:val="CE181E"/>
+          <w:lang w:val="en-US"/>
+        </w:rPr>
+        <w:t>note – these usually require the website to be live and for the company (e.g. 500affiliates) to ‘inspect’ the website to make sure it meets their T&amp;Cs…</w:t>
+      </w:r>
+    </w:p>
+    <w:p>
+      <w:pPr>
+        <w:pStyle w:val="ListParagraph"/>
+        <w:numPr>
+          <w:ilvl w:val="0"/>
+          <w:numId w:val="0"/>
+        </w:numPr>
+        <w:ind w:left="1440" w:hanging="0"/>
+        <w:rPr>
+          <w:color w:val="CE181E"/>
+        </w:rPr>
+      </w:pPr>
+      <w:r>
+        <w:rPr>
+          <w:color w:val="CE181E"/>
+          <w:lang w:val="en-US"/>
+        </w:rPr>
+        <w:t xml:space="preserve">→ </w:t>
+      </w:r>
+      <w:r>
+        <w:rPr>
+          <w:color w:val="CE181E"/>
+          <w:lang w:val="en-US"/>
+        </w:rPr>
+        <w:t xml:space="preserve">Once you’ve set up an affiliate account, get a ‘referral link’, this link will have your unique ID so their website knows that the referral came from you (For instance: </w:t>
+      </w:r>
+      <w:hyperlink r:id="rId6">
+        <w:r>
+          <w:rPr>
+            <w:rStyle w:val="InternetLink"/>
+            <w:color w:val="CE181E"/>
+            <w:lang w:val="en-US"/>
+          </w:rPr>
+          <w:t>www.plus500.com/Home.aspx?id=123456</w:t>
+        </w:r>
+      </w:hyperlink>
+      <w:r>
+        <w:rPr>
+          <w:color w:val="CE181E"/>
+          <w:lang w:val="en-US"/>
+        </w:rPr>
+        <w:t>, where your account id is 123456).</w:t>
       </w:r>
     </w:p>
     <w:p>
@@ -342,14 +537,83 @@
           <w:numId w:val="1"/>
         </w:numPr>
         <w:rPr>
-          <w:lang w:val="en-US"/>
-        </w:rPr>
-      </w:pPr>
-      <w:r>
-        <w:rPr>
+          <w:rFonts w:asciiTheme="minorHAnsi" w:cstheme="minorBidi" w:eastAsiaTheme="minorHAnsi" w:hAnsiTheme="minorHAnsi"/>
+          <w:highlight w:val="yellow"/>
+        </w:rPr>
+      </w:pPr>
+      <w:r>
+        <w:rPr>
+          <w:rFonts w:asciiTheme="minorHAnsi" w:cstheme="minorBidi" w:eastAsiaTheme="minorHAnsi" w:hAnsiTheme="minorHAnsi"/>
+          <w:highlight w:val="yellow"/>
           <w:lang w:val="en-US"/>
         </w:rPr>
         <w:t>There is something wrong with the All Ords : Gold chart, the data should go back to at least 1980 (all ords data set), currently it only goes back to 1985.</w:t>
+      </w:r>
+    </w:p>
+    <w:p>
+      <w:pPr>
+        <w:pStyle w:val="ListParagraph"/>
+        <w:numPr>
+          <w:ilvl w:val="0"/>
+          <w:numId w:val="0"/>
+        </w:numPr>
+        <w:ind w:left="1440" w:hanging="0"/>
+        <w:rPr/>
+      </w:pPr>
+      <w:r>
+        <w:rPr>
+          <w:color w:val="CE181E"/>
+          <w:lang w:val="en-US"/>
+        </w:rPr>
+        <w:t>→</w:t>
+      </w:r>
+      <w:r>
+        <w:rPr>
+          <w:color w:val="CE181E"/>
+          <w:lang w:val="en-US"/>
+        </w:rPr>
+        <w:t xml:space="preserve"> </w:t>
+      </w:r>
+      <w:r>
+        <w:rPr>
+          <w:color w:val="CE181E"/>
+          <w:lang w:val="en-US"/>
+        </w:rPr>
+        <w:t>The data source your listed (</w:t>
+      </w:r>
+      <w:hyperlink r:id="rId7">
+        <w:r>
+          <w:rPr>
+            <w:rStyle w:val="InternetLink"/>
+            <w:color w:val="CE181E"/>
+            <w:lang w:val="en-US"/>
+          </w:rPr>
+          <w:t>yahoo finance</w:t>
+        </w:r>
+      </w:hyperlink>
+      <w:r>
+        <w:rPr>
+          <w:color w:val="CE181E"/>
+          <w:lang w:val="en-US"/>
+        </w:rPr>
+        <w:t>) only has data back to 03 Aug 1984 for some reason. That’s why it doesn’t go up to 1980. How would you like to proceed on that? Use a different data source, or leave as is?</w:t>
+      </w:r>
+    </w:p>
+    <w:p>
+      <w:pPr>
+        <w:pStyle w:val="ListParagraph"/>
+        <w:numPr>
+          <w:ilvl w:val="0"/>
+          <w:numId w:val="0"/>
+        </w:numPr>
+        <w:ind w:left="1440" w:hanging="0"/>
+        <w:rPr>
+          <w:color w:val="CE181E"/>
+          <w:lang w:val="en-US"/>
+        </w:rPr>
+      </w:pPr>
+      <w:r>
+        <w:rPr/>
       </w:r>
     </w:p>
     <w:p>
@@ -440,14 +704,53 @@
           <w:numId w:val="1"/>
         </w:numPr>
         <w:rPr>
-          <w:lang w:val="en-US"/>
-        </w:rPr>
-      </w:pPr>
-      <w:r>
-        <w:rPr>
+          <w:rFonts w:asciiTheme="minorHAnsi" w:cstheme="minorBidi" w:eastAsiaTheme="minorHAnsi" w:hAnsiTheme="minorHAnsi"/>
+          <w:highlight w:val="darkGreen"/>
+        </w:rPr>
+      </w:pPr>
+      <w:r>
+        <w:rPr>
+          <w:rFonts w:asciiTheme="minorHAnsi" w:cstheme="minorBidi" w:eastAsiaTheme="minorHAnsi" w:hAnsiTheme="minorHAnsi"/>
+          <w:highlight w:val="darkGreen"/>
           <w:lang w:val="en-US"/>
         </w:rPr>
         <w:t>AttributeError: 'NoneType' object has no attribute 'split'</w:t>
+      </w:r>
+    </w:p>
+    <w:p>
+      <w:pPr>
+        <w:pStyle w:val="ListParagraph"/>
+        <w:numPr>
+          <w:ilvl w:val="0"/>
+          <w:numId w:val="0"/>
+        </w:numPr>
+        <w:ind w:left="1440" w:hanging="0"/>
+        <w:rPr>
+          <w:rFonts w:asciiTheme="minorHAnsi" w:cstheme="minorBidi" w:eastAsiaTheme="minorHAnsi" w:hAnsiTheme="minorHAnsi"/>
+          <w:highlight w:val="darkGreen"/>
+        </w:rPr>
+      </w:pPr>
+      <w:r>
+        <w:rPr>
+          <w:rFonts w:eastAsia="Calibri" w:cs="" w:cstheme="minorBidi" w:eastAsiaTheme="minorHAnsi"/>
+          <w:color w:val="CE181E"/>
+          <w:kern w:val="0"/>
+          <w:sz w:val="22"/>
+          <w:szCs w:val="22"/>
+          <w:lang w:val="en-US" w:eastAsia="en-US" w:bidi="ar-SA"/>
+        </w:rPr>
+        <w:t xml:space="preserve">→ </w:t>
+      </w:r>
+      <w:r>
+        <w:rPr>
+          <w:rFonts w:eastAsia="Calibri" w:cs="" w:cstheme="minorBidi" w:eastAsiaTheme="minorHAnsi"/>
+          <w:color w:val="CE181E"/>
+          <w:kern w:val="0"/>
+          <w:sz w:val="22"/>
+          <w:szCs w:val="22"/>
+          <w:lang w:val="en-US" w:eastAsia="en-US" w:bidi="ar-SA"/>
+        </w:rPr>
+        <w:t>we’ll wait until it’s on the cloud server to test coding errors</w:t>
       </w:r>
     </w:p>
     <w:p>
@@ -555,6 +858,7 @@
       </w:pPr>
       <w:rPr>
         <w:rFonts w:ascii="Symbol" w:hAnsi="Symbol" w:cs="Symbol" w:hint="default"/>
+        <w:rFonts w:cs="Symbol"/>
       </w:rPr>
     </w:lvl>
     <w:lvl w:ilvl="1">
@@ -580,6 +884,7 @@
       </w:pPr>
       <w:rPr>
         <w:rFonts w:ascii="Wingdings" w:hAnsi="Wingdings" w:cs="Wingdings" w:hint="default"/>
+        <w:rFonts w:cs="Wingdings"/>
       </w:rPr>
     </w:lvl>
     <w:lvl w:ilvl="3">
@@ -592,6 +897,7 @@
       </w:pPr>
       <w:rPr>
         <w:rFonts w:ascii="Symbol" w:hAnsi="Symbol" w:cs="Symbol" w:hint="default"/>
+        <w:rFonts w:cs="Symbol"/>
       </w:rPr>
     </w:lvl>
     <w:lvl w:ilvl="4">
@@ -617,6 +923,7 @@
       </w:pPr>
       <w:rPr>
         <w:rFonts w:ascii="Wingdings" w:hAnsi="Wingdings" w:cs="Wingdings" w:hint="default"/>
+        <w:rFonts w:cs="Wingdings"/>
       </w:rPr>
     </w:lvl>
     <w:lvl w:ilvl="6">
@@ -629,6 +936,7 @@
       </w:pPr>
       <w:rPr>
         <w:rFonts w:ascii="Symbol" w:hAnsi="Symbol" w:cs="Symbol" w:hint="default"/>
+        <w:rFonts w:cs="Symbol"/>
       </w:rPr>
     </w:lvl>
     <w:lvl w:ilvl="7">
@@ -654,6 +962,7 @@
       </w:pPr>
       <w:rPr>
         <w:rFonts w:ascii="Wingdings" w:hAnsi="Wingdings" w:cs="Wingdings" w:hint="default"/>
+        <w:rFonts w:cs="Wingdings"/>
       </w:rPr>
     </w:lvl>
   </w:abstractNum>
@@ -668,6 +977,7 @@
       </w:pPr>
       <w:rPr>
         <w:rFonts w:ascii="Symbol" w:hAnsi="Symbol" w:cs="Symbol" w:hint="default"/>
+        <w:rFonts w:cs="Symbol"/>
       </w:rPr>
     </w:lvl>
     <w:lvl w:ilvl="1">
@@ -693,6 +1003,7 @@
       </w:pPr>
       <w:rPr>
         <w:rFonts w:ascii="Wingdings" w:hAnsi="Wingdings" w:cs="Wingdings" w:hint="default"/>
+        <w:rFonts w:cs="Wingdings"/>
       </w:rPr>
     </w:lvl>
     <w:lvl w:ilvl="3">
@@ -705,6 +1016,7 @@
       </w:pPr>
       <w:rPr>
         <w:rFonts w:ascii="Symbol" w:hAnsi="Symbol" w:cs="Symbol" w:hint="default"/>
+        <w:rFonts w:cs="Symbol"/>
       </w:rPr>
     </w:lvl>
     <w:lvl w:ilvl="4">
@@ -730,6 +1042,7 @@
       </w:pPr>
       <w:rPr>
         <w:rFonts w:ascii="Wingdings" w:hAnsi="Wingdings" w:cs="Wingdings" w:hint="default"/>
+        <w:rFonts w:cs="Wingdings"/>
       </w:rPr>
     </w:lvl>
     <w:lvl w:ilvl="6">
@@ -742,6 +1055,7 @@
       </w:pPr>
       <w:rPr>
         <w:rFonts w:ascii="Symbol" w:hAnsi="Symbol" w:cs="Symbol" w:hint="default"/>
+        <w:rFonts w:cs="Symbol"/>
       </w:rPr>
     </w:lvl>
     <w:lvl w:ilvl="7">
@@ -767,6 +1081,7 @@
       </w:pPr>
       <w:rPr>
         <w:rFonts w:ascii="Wingdings" w:hAnsi="Wingdings" w:cs="Wingdings" w:hint="default"/>
+        <w:rFonts w:cs="Wingdings"/>
       </w:rPr>
     </w:lvl>
   </w:abstractNum>
@@ -880,7 +1195,6 @@
     <w:rPrDefault>
       <w:rPr>
         <w:rFonts w:ascii="Calibri" w:hAnsi="Calibri" w:eastAsia="Calibri" w:cs="" w:asciiTheme="minorHAnsi" w:cstheme="minorBidi" w:eastAsiaTheme="minorHAnsi" w:hAnsiTheme="minorHAnsi"/>
-        <w:sz w:val="22"/>
         <w:szCs w:val="22"/>
         <w:lang w:val="en-AU" w:eastAsia="en-US" w:bidi="ar-SA"/>
       </w:rPr>
@@ -1670,6 +1984,139 @@
       <w:lang w:val="en-US"/>
     </w:rPr>
   </w:style>
+  <w:style w:type="character" w:styleId="ListLabel31">
+    <w:name w:val="ListLabel 31"/>
+    <w:qFormat/>
+    <w:rPr>
+      <w:rFonts w:cs="Symbol"/>
+    </w:rPr>
+  </w:style>
+  <w:style w:type="character" w:styleId="ListLabel32">
+    <w:name w:val="ListLabel 32"/>
+    <w:qFormat/>
+    <w:rPr>
+      <w:rFonts w:cs="Courier New"/>
+    </w:rPr>
+  </w:style>
+  <w:style w:type="character" w:styleId="ListLabel33">
+    <w:name w:val="ListLabel 33"/>
+    <w:qFormat/>
+    <w:rPr>
+      <w:rFonts w:cs="Wingdings"/>
+    </w:rPr>
+  </w:style>
+  <w:style w:type="character" w:styleId="ListLabel34">
+    <w:name w:val="ListLabel 34"/>
+    <w:qFormat/>
+    <w:rPr>
+      <w:rFonts w:cs="Symbol"/>
+    </w:rPr>
+  </w:style>
+  <w:style w:type="character" w:styleId="ListLabel35">
+    <w:name w:val="ListLabel 35"/>
+    <w:qFormat/>
+    <w:rPr>
+      <w:rFonts w:cs="Courier New"/>
+    </w:rPr>
+  </w:style>
+  <w:style w:type="character" w:styleId="ListLabel36">
+    <w:name w:val="ListLabel 36"/>
+    <w:qFormat/>
+    <w:rPr>
+      <w:rFonts w:cs="Wingdings"/>
+    </w:rPr>
+  </w:style>
+  <w:style w:type="character" w:styleId="ListLabel37">
+    <w:name w:val="ListLabel 37"/>
+    <w:qFormat/>
+    <w:rPr>
+      <w:rFonts w:cs="Symbol"/>
+    </w:rPr>
+  </w:style>
+  <w:style w:type="character" w:styleId="ListLabel38">
+    <w:name w:val="ListLabel 38"/>
+    <w:qFormat/>
+    <w:rPr>
+      <w:rFonts w:cs="Courier New"/>
+    </w:rPr>
+  </w:style>
+  <w:style w:type="character" w:styleId="ListLabel39">
+    <w:name w:val="ListLabel 39"/>
+    <w:qFormat/>
+    <w:rPr>
+      <w:rFonts w:cs="Wingdings"/>
+    </w:rPr>
+  </w:style>
+  <w:style w:type="character" w:styleId="ListLabel40">
+    <w:name w:val="ListLabel 40"/>
+    <w:qFormat/>
+    <w:rPr>
+      <w:rFonts w:cs="Symbol"/>
+    </w:rPr>
+  </w:style>
+  <w:style w:type="character" w:styleId="ListLabel41">
+    <w:name w:val="ListLabel 41"/>
+    <w:qFormat/>
+    <w:rPr>
+      <w:rFonts w:cs="Courier New"/>
+    </w:rPr>
+  </w:style>
+  <w:style w:type="character" w:styleId="ListLabel42">
+    <w:name w:val="ListLabel 42"/>
+    <w:qFormat/>
+    <w:rPr>
+      <w:rFonts w:cs="Wingdings"/>
+    </w:rPr>
+  </w:style>
+  <w:style w:type="character" w:styleId="ListLabel43">
+    <w:name w:val="ListLabel 43"/>
+    <w:qFormat/>
+    <w:rPr>
+      <w:rFonts w:cs="Symbol"/>
+    </w:rPr>
+  </w:style>
+  <w:style w:type="character" w:styleId="ListLabel44">
+    <w:name w:val="ListLabel 44"/>
+    <w:qFormat/>
+    <w:rPr>
+      <w:rFonts w:cs="Courier New"/>
+    </w:rPr>
+  </w:style>
+  <w:style w:type="character" w:styleId="ListLabel45">
+    <w:name w:val="ListLabel 45"/>
+    <w:qFormat/>
+    <w:rPr>
+      <w:rFonts w:cs="Wingdings"/>
+    </w:rPr>
+  </w:style>
+  <w:style w:type="character" w:styleId="ListLabel46">
+    <w:name w:val="ListLabel 46"/>
+    <w:qFormat/>
+    <w:rPr>
+      <w:rFonts w:cs="Symbol"/>
+    </w:rPr>
+  </w:style>
+  <w:style w:type="character" w:styleId="ListLabel47">
+    <w:name w:val="ListLabel 47"/>
+    <w:qFormat/>
+    <w:rPr>
+      <w:rFonts w:cs="Courier New"/>
+    </w:rPr>
+  </w:style>
+  <w:style w:type="character" w:styleId="ListLabel48">
+    <w:name w:val="ListLabel 48"/>
+    <w:qFormat/>
+    <w:rPr>
+      <w:rFonts w:cs="Wingdings"/>
+    </w:rPr>
+  </w:style>
+  <w:style w:type="character" w:styleId="ListLabel49">
+    <w:name w:val="ListLabel 49"/>
+    <w:qFormat/>
+    <w:rPr>
+      <w:lang w:val="en-US"/>
+    </w:rPr>
+  </w:style>
   <w:style w:type="paragraph" w:styleId="Heading">
     <w:name w:val="Heading"/>
     <w:basedOn w:val="Normal"/>

</xml_diff>